<commit_message>
Survey and Data added
</commit_message>
<xml_diff>
--- a/Formulas Document.docx
+++ b/Formulas Document.docx
@@ -436,25 +436,7 @@
           <w:sz w:val="24"/>
           <w:szCs w:val="24"/>
         </w:rPr>
-        <w:t xml:space="preserve">Population </w:t>
-      </w:r>
-      <w:proofErr w:type="gramStart"/>
-      <w:r>
-        <w:rPr>
-          <w:rFonts w:ascii="Times New Roman" w:eastAsiaTheme="minorEastAsia" w:hAnsi="Times New Roman" w:cs="Times New Roman"/>
-          <w:sz w:val="24"/>
-          <w:szCs w:val="24"/>
-        </w:rPr>
-        <w:t>mean</w:t>
-      </w:r>
-      <w:proofErr w:type="gramEnd"/>
-      <w:r>
-        <w:rPr>
-          <w:rFonts w:ascii="Times New Roman" w:eastAsiaTheme="minorEastAsia" w:hAnsi="Times New Roman" w:cs="Times New Roman"/>
-          <w:sz w:val="24"/>
-          <w:szCs w:val="24"/>
-        </w:rPr>
-        <w:t xml:space="preserve"> (</w:t>
+        <w:t>Population mean (</w:t>
       </w:r>
       <m:oMath>
         <m:r>
@@ -2109,25 +2091,7 @@
           <w:sz w:val="24"/>
           <w:szCs w:val="24"/>
         </w:rPr>
-        <w:t xml:space="preserve">μ ± 3σ contains almost </w:t>
-      </w:r>
-      <w:proofErr w:type="gramStart"/>
-      <w:r>
-        <w:rPr>
-          <w:rFonts w:ascii="Times New Roman" w:eastAsiaTheme="minorEastAsia" w:hAnsi="Times New Roman" w:cs="Times New Roman"/>
-          <w:sz w:val="24"/>
-          <w:szCs w:val="24"/>
-        </w:rPr>
-        <w:t>all of</w:t>
-      </w:r>
-      <w:proofErr w:type="gramEnd"/>
-      <w:r>
-        <w:rPr>
-          <w:rFonts w:ascii="Times New Roman" w:eastAsiaTheme="minorEastAsia" w:hAnsi="Times New Roman" w:cs="Times New Roman"/>
-          <w:sz w:val="24"/>
-          <w:szCs w:val="24"/>
-        </w:rPr>
-        <w:t xml:space="preserve"> the measurements</w:t>
+        <w:t>μ ± 3σ contains almost all of the measurements</w:t>
       </w:r>
       <w:r>
         <w:rPr>
@@ -2700,27 +2664,7 @@
           <w:sz w:val="24"/>
           <w:szCs w:val="24"/>
         </w:rPr>
-        <w:t>Axiom 3: If A1, A2, A</w:t>
-      </w:r>
-      <w:proofErr w:type="gramStart"/>
-      <w:r>
-        <w:rPr>
-          <w:rFonts w:ascii="Times New Roman" w:hAnsi="Times New Roman" w:cs="Times New Roman"/>
-          <w:bCs/>
-          <w:sz w:val="24"/>
-          <w:szCs w:val="24"/>
-        </w:rPr>
-        <w:t>3,...</w:t>
-      </w:r>
-      <w:proofErr w:type="gramEnd"/>
-      <w:r>
-        <w:rPr>
-          <w:rFonts w:ascii="Times New Roman" w:hAnsi="Times New Roman" w:cs="Times New Roman"/>
-          <w:bCs/>
-          <w:sz w:val="24"/>
-          <w:szCs w:val="24"/>
-        </w:rPr>
-        <w:t xml:space="preserve"> form a sequence of pairwise mutually</w:t>
+        <w:t>Axiom 3: If A1, A2, A3,... form a sequence of pairwise mutually</w:t>
       </w:r>
     </w:p>
     <w:p>
@@ -2740,27 +2684,7 @@
           <w:sz w:val="24"/>
           <w:szCs w:val="24"/>
         </w:rPr>
-        <w:t xml:space="preserve">exclusive events in S (that is, Ai ∩ </w:t>
-      </w:r>
-      <w:proofErr w:type="spellStart"/>
-      <w:r>
-        <w:rPr>
-          <w:rFonts w:ascii="Times New Roman" w:hAnsi="Times New Roman" w:cs="Times New Roman"/>
-          <w:bCs/>
-          <w:sz w:val="24"/>
-          <w:szCs w:val="24"/>
-        </w:rPr>
-        <w:t>Aj</w:t>
-      </w:r>
-      <w:proofErr w:type="spellEnd"/>
-      <w:r>
-        <w:rPr>
-          <w:rFonts w:ascii="Times New Roman" w:hAnsi="Times New Roman" w:cs="Times New Roman"/>
-          <w:bCs/>
-          <w:sz w:val="24"/>
-          <w:szCs w:val="24"/>
-        </w:rPr>
-        <w:t xml:space="preserve"> = </w:t>
+        <w:t xml:space="preserve">exclusive events in S (that is, Ai ∩ Aj = </w:t>
       </w:r>
       <w:r>
         <w:rPr>
@@ -2778,27 +2702,7 @@
           <w:sz w:val="24"/>
           <w:szCs w:val="24"/>
         </w:rPr>
-        <w:t xml:space="preserve"> if </w:t>
-      </w:r>
-      <w:proofErr w:type="spellStart"/>
-      <w:r>
-        <w:rPr>
-          <w:rFonts w:ascii="Times New Roman" w:hAnsi="Times New Roman" w:cs="Times New Roman"/>
-          <w:bCs/>
-          <w:sz w:val="24"/>
-          <w:szCs w:val="24"/>
-        </w:rPr>
-        <w:t>i</w:t>
-      </w:r>
-      <w:proofErr w:type="spellEnd"/>
-      <w:r>
-        <w:rPr>
-          <w:rFonts w:ascii="Times New Roman" w:hAnsi="Times New Roman" w:cs="Times New Roman"/>
-          <w:bCs/>
-          <w:sz w:val="24"/>
-          <w:szCs w:val="24"/>
-        </w:rPr>
-        <w:t xml:space="preserve"> </w:t>
+        <w:t xml:space="preserve"> if i </w:t>
       </w:r>
       <w:r>
         <w:rPr>
@@ -4632,16 +4536,7 @@
           <w:sz w:val="24"/>
           <w:szCs w:val="24"/>
         </w:rPr>
-        <w:t xml:space="preserve"> ∩ </w:t>
-      </w:r>
-      <w:proofErr w:type="spellStart"/>
-      <w:r>
-        <w:rPr>
-          <w:rFonts w:ascii="Times New Roman" w:hAnsi="Times New Roman" w:cs="Times New Roman"/>
-          <w:sz w:val="24"/>
-          <w:szCs w:val="24"/>
-        </w:rPr>
-        <w:t>B</w:t>
+        <w:t xml:space="preserve"> ∩ B</w:t>
       </w:r>
       <w:r>
         <w:rPr>
@@ -4652,32 +4547,13 @@
         </w:rPr>
         <w:t>j</w:t>
       </w:r>
-      <w:proofErr w:type="spellEnd"/>
-      <w:r>
-        <w:rPr>
-          <w:rFonts w:ascii="Times New Roman" w:hAnsi="Times New Roman" w:cs="Times New Roman"/>
-          <w:sz w:val="24"/>
-          <w:szCs w:val="24"/>
-        </w:rPr>
-        <w:t xml:space="preserve"> = Ø, for </w:t>
-      </w:r>
-      <w:proofErr w:type="spellStart"/>
-      <w:r>
-        <w:rPr>
-          <w:rFonts w:ascii="Times New Roman" w:hAnsi="Times New Roman" w:cs="Times New Roman"/>
-          <w:sz w:val="24"/>
-          <w:szCs w:val="24"/>
-        </w:rPr>
-        <w:t>i</w:t>
-      </w:r>
-      <w:proofErr w:type="spellEnd"/>
-      <w:r>
-        <w:rPr>
-          <w:rFonts w:ascii="Times New Roman" w:hAnsi="Times New Roman" w:cs="Times New Roman"/>
-          <w:sz w:val="24"/>
-          <w:szCs w:val="24"/>
-        </w:rPr>
-        <w:t xml:space="preserve"> ≠ j</w:t>
+      <w:r>
+        <w:rPr>
+          <w:rFonts w:ascii="Times New Roman" w:hAnsi="Times New Roman" w:cs="Times New Roman"/>
+          <w:sz w:val="24"/>
+          <w:szCs w:val="24"/>
+        </w:rPr>
+        <w:t xml:space="preserve"> = Ø, for i ≠ j</w:t>
       </w:r>
     </w:p>
     <w:p>
@@ -4898,43 +4774,7 @@
           <w:sz w:val="24"/>
           <w:szCs w:val="24"/>
         </w:rPr>
-        <w:t xml:space="preserve">) &gt; 0, for </w:t>
-      </w:r>
-      <w:proofErr w:type="spellStart"/>
-      <w:r>
-        <w:rPr>
-          <w:rFonts w:ascii="Times New Roman" w:hAnsi="Times New Roman" w:cs="Times New Roman"/>
-          <w:sz w:val="24"/>
-          <w:szCs w:val="24"/>
-        </w:rPr>
-        <w:t>i</w:t>
-      </w:r>
-      <w:proofErr w:type="spellEnd"/>
-      <w:r>
-        <w:rPr>
-          <w:rFonts w:ascii="Times New Roman" w:hAnsi="Times New Roman" w:cs="Times New Roman"/>
-          <w:sz w:val="24"/>
-          <w:szCs w:val="24"/>
-        </w:rPr>
-        <w:t xml:space="preserve"> = 1, </w:t>
-      </w:r>
-      <w:proofErr w:type="gramStart"/>
-      <w:r>
-        <w:rPr>
-          <w:rFonts w:ascii="Times New Roman" w:hAnsi="Times New Roman" w:cs="Times New Roman"/>
-          <w:sz w:val="24"/>
-          <w:szCs w:val="24"/>
-        </w:rPr>
-        <w:t>2,...</w:t>
-      </w:r>
-      <w:proofErr w:type="gramEnd"/>
-      <w:r>
-        <w:rPr>
-          <w:rFonts w:ascii="Times New Roman" w:hAnsi="Times New Roman" w:cs="Times New Roman"/>
-          <w:sz w:val="24"/>
-          <w:szCs w:val="24"/>
-        </w:rPr>
-        <w:t>, k. Then</w:t>
+        <w:t>) &gt; 0, for i = 1, 2,..., k. Then</w:t>
       </w:r>
     </w:p>
     <w:p>
@@ -5609,25 +5449,7 @@
           <w:sz w:val="24"/>
           <w:szCs w:val="24"/>
         </w:rPr>
-        <w:t xml:space="preserve"> samples </w:t>
-      </w:r>
-      <w:proofErr w:type="gramStart"/>
-      <w:r>
-        <w:rPr>
-          <w:rFonts w:ascii="Times New Roman" w:eastAsiaTheme="minorEastAsia" w:hAnsi="Times New Roman" w:cs="Times New Roman"/>
-          <w:sz w:val="24"/>
-          <w:szCs w:val="24"/>
-        </w:rPr>
-        <w:t>has</w:t>
-      </w:r>
-      <w:proofErr w:type="gramEnd"/>
-      <w:r>
-        <w:rPr>
-          <w:rFonts w:ascii="Times New Roman" w:eastAsiaTheme="minorEastAsia" w:hAnsi="Times New Roman" w:cs="Times New Roman"/>
-          <w:sz w:val="24"/>
-          <w:szCs w:val="24"/>
-        </w:rPr>
-        <w:t xml:space="preserve"> an equal probability of being selected, the sampling is said to be random, and the result is said to be a </w:t>
+        <w:t xml:space="preserve"> samples has an equal probability of being selected, the sampling is said to be random, and the result is said to be a </w:t>
       </w:r>
       <w:r>
         <w:rPr>
@@ -8142,18 +7964,8 @@
           <w:sz w:val="24"/>
           <w:szCs w:val="24"/>
         </w:rPr>
-        <w:t xml:space="preserve"> 0, 1, 2, </w:t>
-      </w:r>
-      <w:proofErr w:type="gramStart"/>
-      <w:r>
-        <w:rPr>
-          <w:rFonts w:ascii="Times New Roman" w:hAnsi="Times New Roman" w:cs="Times New Roman"/>
-          <w:sz w:val="24"/>
-          <w:szCs w:val="24"/>
-        </w:rPr>
-        <w:t>… ,</w:t>
-      </w:r>
-      <w:proofErr w:type="gramEnd"/>
+        <w:t xml:space="preserve"> 0, 1, 2, … ,</w:t>
+      </w:r>
       <w:r>
         <w:rPr>
           <w:rFonts w:ascii="Times New Roman" w:hAnsi="Times New Roman" w:cs="Times New Roman"/>
@@ -9322,6 +9134,143 @@
           <w:szCs w:val="24"/>
         </w:rPr>
       </w:pPr>
+      <w:r>
+        <w:rPr>
+          <w:rFonts w:ascii="Times New Roman" w:eastAsiaTheme="minorEastAsia" w:hAnsi="Times New Roman" w:cs="Times New Roman"/>
+          <w:sz w:val="24"/>
+          <w:szCs w:val="24"/>
+        </w:rPr>
+        <w:br w:type="page"/>
+      </w:r>
+    </w:p>
+    <w:p>
+      <w:pPr>
+        <w:rPr>
+          <w:rFonts w:ascii="Times New Roman" w:hAnsi="Times New Roman" w:cs="Times New Roman"/>
+          <w:b/>
+          <w:sz w:val="24"/>
+          <w:szCs w:val="24"/>
+          <w:u w:val="single"/>
+        </w:rPr>
+      </w:pPr>
+      <w:r>
+        <w:rPr>
+          <w:rFonts w:ascii="Times New Roman" w:hAnsi="Times New Roman" w:cs="Times New Roman"/>
+          <w:b/>
+          <w:sz w:val="24"/>
+          <w:szCs w:val="24"/>
+          <w:u w:val="single"/>
+        </w:rPr>
+        <w:lastRenderedPageBreak/>
+        <w:t xml:space="preserve">Chapter </w:t>
+      </w:r>
+      <w:r>
+        <w:rPr>
+          <w:rFonts w:ascii="Times New Roman" w:hAnsi="Times New Roman" w:cs="Times New Roman"/>
+          <w:b/>
+          <w:sz w:val="24"/>
+          <w:szCs w:val="24"/>
+          <w:u w:val="single"/>
+        </w:rPr>
+        <w:t>4</w:t>
+      </w:r>
+    </w:p>
+    <w:p>
+      <w:pPr>
+        <w:rPr>
+          <w:rFonts w:ascii="Times New Roman" w:hAnsi="Times New Roman" w:cs="Times New Roman"/>
+          <w:b/>
+          <w:sz w:val="24"/>
+          <w:szCs w:val="24"/>
+        </w:rPr>
+      </w:pPr>
+      <w:r>
+        <w:rPr>
+          <w:rFonts w:ascii="Times New Roman" w:hAnsi="Times New Roman" w:cs="Times New Roman"/>
+          <w:b/>
+          <w:sz w:val="24"/>
+          <w:szCs w:val="24"/>
+        </w:rPr>
+        <w:t>Definition 3.1</w:t>
+      </w:r>
+    </w:p>
+    <w:p>
+      <w:pPr>
+        <w:ind w:left="720"/>
+        <w:rPr>
+          <w:rFonts w:ascii="Times New Roman" w:hAnsi="Times New Roman" w:cs="Times New Roman"/>
+          <w:bCs/>
+          <w:sz w:val="24"/>
+          <w:szCs w:val="24"/>
+        </w:rPr>
+      </w:pPr>
+      <w:r>
+        <w:rPr>
+          <w:rFonts w:ascii="Times New Roman" w:hAnsi="Times New Roman" w:cs="Times New Roman"/>
+          <w:bCs/>
+          <w:sz w:val="24"/>
+          <w:szCs w:val="24"/>
+        </w:rPr>
+        <w:t xml:space="preserve">A random variable Y is said to be </w:t>
+      </w:r>
+      <w:r>
+        <w:rPr>
+          <w:rFonts w:ascii="Times New Roman" w:hAnsi="Times New Roman" w:cs="Times New Roman"/>
+          <w:bCs/>
+          <w:i/>
+          <w:iCs/>
+          <w:sz w:val="24"/>
+          <w:szCs w:val="24"/>
+        </w:rPr>
+        <w:t>discrete</w:t>
+      </w:r>
+      <w:r>
+        <w:rPr>
+          <w:rFonts w:ascii="Times New Roman" w:hAnsi="Times New Roman" w:cs="Times New Roman"/>
+          <w:bCs/>
+          <w:sz w:val="24"/>
+          <w:szCs w:val="24"/>
+        </w:rPr>
+        <w:t xml:space="preserve"> if it can assume only a finite or countably finite number of distinct values.</w:t>
+      </w:r>
+    </w:p>
+    <w:p>
+      <w:pPr>
+        <w:rPr>
+          <w:rFonts w:ascii="Times New Roman" w:hAnsi="Times New Roman" w:cs="Times New Roman"/>
+          <w:bCs/>
+          <w:sz w:val="24"/>
+          <w:szCs w:val="24"/>
+        </w:rPr>
+      </w:pPr>
+    </w:p>
+    <w:p>
+      <w:pPr>
+        <w:rPr>
+          <w:rFonts w:ascii="Times New Roman" w:hAnsi="Times New Roman" w:cs="Times New Roman"/>
+          <w:b/>
+          <w:sz w:val="24"/>
+          <w:szCs w:val="24"/>
+        </w:rPr>
+      </w:pPr>
+      <w:r>
+        <w:rPr>
+          <w:rFonts w:ascii="Times New Roman" w:hAnsi="Times New Roman" w:cs="Times New Roman"/>
+          <w:b/>
+          <w:sz w:val="24"/>
+          <w:szCs w:val="24"/>
+        </w:rPr>
+        <w:t>Definition 3.2</w:t>
+      </w:r>
+    </w:p>
+    <w:p>
+      <w:pPr>
+        <w:rPr>
+          <w:rFonts w:ascii="Times New Roman" w:eastAsiaTheme="minorEastAsia" w:hAnsi="Times New Roman" w:cs="Times New Roman"/>
+          <w:sz w:val="24"/>
+          <w:szCs w:val="24"/>
+        </w:rPr>
+      </w:pPr>
     </w:p>
     <w:p>
       <w:pPr>
@@ -9332,50 +9281,6 @@
           <w:szCs w:val="24"/>
         </w:rPr>
       </w:pPr>
-      <w:r>
-        <w:rPr>
-          <w:rFonts w:ascii="Times New Roman" w:hAnsi="Times New Roman" w:cs="Times New Roman"/>
-          <w:noProof/>
-          <w:sz w:val="24"/>
-          <w:szCs w:val="24"/>
-        </w:rPr>
-        <w:lastRenderedPageBreak/>
-        <w:drawing>
-          <wp:inline distT="0" distB="0" distL="0" distR="0" wp14:anchorId="60CC4006" wp14:editId="29894FDE">
-            <wp:extent cx="6019558" cy="3562597"/>
-            <wp:effectExtent l="0" t="0" r="635" b="0"/>
-            <wp:docPr id="1" name="Picture 1" descr="Text, table&#10;&#10;Description automatically generated"/>
-            <wp:cNvGraphicFramePr>
-              <a:graphicFrameLocks xmlns:a="http://schemas.openxmlformats.org/drawingml/2006/main" noChangeAspect="1"/>
-            </wp:cNvGraphicFramePr>
-            <a:graphic xmlns:a="http://schemas.openxmlformats.org/drawingml/2006/main">
-              <a:graphicData uri="http://schemas.openxmlformats.org/drawingml/2006/picture">
-                <pic:pic xmlns:pic="http://schemas.openxmlformats.org/drawingml/2006/picture">
-                  <pic:nvPicPr>
-                    <pic:cNvPr id="1" name="Picture 1" descr="Text, table&#10;&#10;Description automatically generated"/>
-                    <pic:cNvPicPr/>
-                  </pic:nvPicPr>
-                  <pic:blipFill>
-                    <a:blip r:embed="rId4"/>
-                    <a:stretch>
-                      <a:fillRect/>
-                    </a:stretch>
-                  </pic:blipFill>
-                  <pic:spPr>
-                    <a:xfrm>
-                      <a:off x="0" y="0"/>
-                      <a:ext cx="6071993" cy="3593630"/>
-                    </a:xfrm>
-                    <a:prstGeom prst="rect">
-                      <a:avLst/>
-                    </a:prstGeom>
-                  </pic:spPr>
-                </pic:pic>
-              </a:graphicData>
-            </a:graphic>
-          </wp:inline>
-        </w:drawing>
-      </w:r>
     </w:p>
     <w:sectPr>
       <w:pgSz w:w="12240" w:h="15840"/>

</xml_diff>